<commit_message>
Added Figure 3: Database Diagram
Edited Figure 2 text and added Figure 3 which relates to the database structure for this project
</commit_message>
<xml_diff>
--- a/Project Analysis Document.docx
+++ b/Project Analysis Document.docx
@@ -129,7 +129,21 @@
         <w:rPr>
           <w:rFonts w:ascii="Times New Roman" w:hAnsi="Times New Roman" w:cs="Times New Roman"/>
         </w:rPr>
-        <w:t xml:space="preserve">Ashraya Regmi, </w:t>
+        <w:t xml:space="preserve">Ashraya </w:t>
+      </w:r>
+      <w:proofErr w:type="spellStart"/>
+      <w:r>
+        <w:rPr>
+          <w:rFonts w:ascii="Times New Roman" w:hAnsi="Times New Roman" w:cs="Times New Roman"/>
+        </w:rPr>
+        <w:t>Regmi</w:t>
+      </w:r>
+      <w:proofErr w:type="spellEnd"/>
+      <w:r>
+        <w:rPr>
+          <w:rFonts w:ascii="Times New Roman" w:hAnsi="Times New Roman" w:cs="Times New Roman"/>
+        </w:rPr>
+        <w:t xml:space="preserve">, </w:t>
       </w:r>
       <w:r>
         <w:rPr>
@@ -383,7 +397,21 @@
         <w:rPr>
           <w:rFonts w:ascii="Times New Roman" w:hAnsi="Times New Roman" w:cs="Times New Roman"/>
         </w:rPr>
-        <w:t>June 8 2017</w:t>
+        <w:t xml:space="preserve">June </w:t>
+      </w:r>
+      <w:proofErr w:type="gramStart"/>
+      <w:r>
+        <w:rPr>
+          <w:rFonts w:ascii="Times New Roman" w:hAnsi="Times New Roman" w:cs="Times New Roman"/>
+        </w:rPr>
+        <w:t>8</w:t>
+      </w:r>
+      <w:proofErr w:type="gramEnd"/>
+      <w:r>
+        <w:rPr>
+          <w:rFonts w:ascii="Times New Roman" w:hAnsi="Times New Roman" w:cs="Times New Roman"/>
+        </w:rPr>
+        <w:t xml:space="preserve"> 2017</w:t>
       </w:r>
     </w:p>
     <w:p>
@@ -542,8 +570,6 @@
               </w:rPr>
               <w:t>Description</w:t>
             </w:r>
-            <w:bookmarkStart w:id="0" w:name="_GoBack"/>
-            <w:bookmarkEnd w:id="0"/>
             <w:r>
               <w:rPr>
                 <w:b/>
@@ -611,8 +637,16 @@
               <w:rPr>
                 <w:sz w:val="20"/>
               </w:rPr>
-              <w:t xml:space="preserve"> Ashraya Regmi</w:t>
-            </w:r>
+              <w:t xml:space="preserve"> Ashraya </w:t>
+            </w:r>
+            <w:proofErr w:type="spellStart"/>
+            <w:r>
+              <w:rPr>
+                <w:sz w:val="20"/>
+              </w:rPr>
+              <w:t>Regmi</w:t>
+            </w:r>
+            <w:proofErr w:type="spellEnd"/>
           </w:p>
         </w:tc>
         <w:tc>
@@ -674,13 +708,7 @@
               <w:rPr>
                 <w:sz w:val="20"/>
               </w:rPr>
-              <w:t xml:space="preserve">     06/09</w:t>
-            </w:r>
-            <w:r>
-              <w:rPr>
-                <w:sz w:val="20"/>
-              </w:rPr>
-              <w:t>/2017</w:t>
+              <w:t xml:space="preserve">     06/09/2017</w:t>
             </w:r>
           </w:p>
         </w:tc>
@@ -836,26 +864,89 @@
           <w:p>
             <w:pPr>
               <w:jc w:val="center"/>
+              <w:rPr>
+                <w:sz w:val="20"/>
+                <w:szCs w:val="20"/>
+              </w:rPr>
             </w:pPr>
+            <w:r>
+              <w:rPr>
+                <w:sz w:val="20"/>
+                <w:szCs w:val="20"/>
+              </w:rPr>
+              <w:t>1.02</w:t>
+            </w:r>
           </w:p>
         </w:tc>
         <w:tc>
           <w:tcPr>
             <w:tcW w:w="1800" w:type="dxa"/>
           </w:tcPr>
-          <w:p/>
+          <w:p>
+            <w:pPr>
+              <w:jc w:val="center"/>
+              <w:rPr>
+                <w:sz w:val="20"/>
+                <w:szCs w:val="20"/>
+              </w:rPr>
+            </w:pPr>
+            <w:r>
+              <w:rPr>
+                <w:sz w:val="20"/>
+                <w:szCs w:val="20"/>
+              </w:rPr>
+              <w:t>06/09</w:t>
+            </w:r>
+            <w:bookmarkStart w:id="0" w:name="_GoBack"/>
+            <w:bookmarkEnd w:id="0"/>
+            <w:r>
+              <w:rPr>
+                <w:sz w:val="20"/>
+                <w:szCs w:val="20"/>
+              </w:rPr>
+              <w:t>/2017</w:t>
+            </w:r>
+          </w:p>
         </w:tc>
         <w:tc>
           <w:tcPr>
             <w:tcW w:w="1980" w:type="dxa"/>
           </w:tcPr>
-          <w:p/>
+          <w:p>
+            <w:pPr>
+              <w:rPr>
+                <w:sz w:val="20"/>
+                <w:szCs w:val="20"/>
+              </w:rPr>
+            </w:pPr>
+            <w:r>
+              <w:rPr>
+                <w:sz w:val="20"/>
+                <w:szCs w:val="20"/>
+              </w:rPr>
+              <w:t>Tyler Roland</w:t>
+            </w:r>
+          </w:p>
         </w:tc>
         <w:tc>
           <w:tcPr>
             <w:tcW w:w="3955" w:type="dxa"/>
           </w:tcPr>
-          <w:p/>
+          <w:p>
+            <w:pPr>
+              <w:rPr>
+                <w:sz w:val="20"/>
+                <w:szCs w:val="20"/>
+              </w:rPr>
+            </w:pPr>
+            <w:r>
+              <w:rPr>
+                <w:sz w:val="20"/>
+                <w:szCs w:val="20"/>
+              </w:rPr>
+              <w:t>Modified text for Figure 2 and added Figure 3: Database Diagram</w:t>
+            </w:r>
+          </w:p>
         </w:tc>
       </w:tr>
       <w:tr>
@@ -1695,21 +1786,157 @@
       </w:pPr>
     </w:p>
     <w:p>
-      <w:r>
-        <w:t xml:space="preserve">Once the user lands on the landing page, they will be provided with a log in page that the user enters the credentials to be authenticated by the database so they can be validated as the user and can proceed with using the website. After logging in, they have the option to see their recent trips and what they bought, suggested purchases based on what they have purchased in the past, and popular items they might be interested in. </w:t>
-      </w:r>
-      <w:r>
-        <w:t>Also,</w:t>
-      </w:r>
-      <w:r>
-        <w:t xml:space="preserve"> are the print page, where the user can print the page and use it as a hard copy, email the page to another person, and log out from their account.</w:t>
-      </w:r>
-    </w:p>
-    <w:p/>
-    <w:p/>
-    <w:p/>
-    <w:p/>
-    <w:p/>
+      <w:pPr>
+        <w:ind w:firstLine="720"/>
+      </w:pPr>
+      <w:r>
+        <w:t>Once the user lands on the landing page, the user will be provided with a log in form where he or she can be authorized to use the program after entering valid credentials. After logging in, the user has the option to see their recent trips and what they bought, generate a new list of recommended items based on an analysis of recent purchases, and popular items they might be interested in. Also, the user has the option to print their current list and use it as a hard copy, email their current list to another person, and log out from their account.</w:t>
+      </w:r>
+    </w:p>
+    <w:p>
+      <w:pPr>
+        <w:ind w:firstLine="720"/>
+      </w:pPr>
+    </w:p>
+    <w:p>
+      <w:pPr>
+        <w:ind w:firstLine="720"/>
+      </w:pPr>
+    </w:p>
+    <w:p>
+      <w:pPr>
+        <w:ind w:firstLine="720"/>
+        <w:jc w:val="center"/>
+      </w:pPr>
+      <w:r>
+        <w:rPr>
+          <w:noProof/>
+        </w:rPr>
+        <w:lastRenderedPageBreak/>
+        <w:drawing>
+          <wp:inline distT="0" distB="0" distL="0" distR="0" wp14:anchorId="7658E2E2" wp14:editId="3D670957">
+            <wp:extent cx="4486275" cy="3343275"/>
+            <wp:effectExtent l="0" t="0" r="9525" b="9525"/>
+            <wp:docPr id="1" name="Picture 1"/>
+            <wp:cNvGraphicFramePr>
+              <a:graphicFrameLocks xmlns:a="http://schemas.openxmlformats.org/drawingml/2006/main" noChangeAspect="1"/>
+            </wp:cNvGraphicFramePr>
+            <a:graphic xmlns:a="http://schemas.openxmlformats.org/drawingml/2006/main">
+              <a:graphicData uri="http://schemas.openxmlformats.org/drawingml/2006/picture">
+                <pic:pic xmlns:pic="http://schemas.openxmlformats.org/drawingml/2006/picture">
+                  <pic:nvPicPr>
+                    <pic:cNvPr id="1" name="DB Structure.png"/>
+                    <pic:cNvPicPr/>
+                  </pic:nvPicPr>
+                  <pic:blipFill>
+                    <a:blip r:embed="rId9">
+                      <a:extLst>
+                        <a:ext uri="{28A0092B-C50C-407E-A947-70E740481C1C}">
+                          <a14:useLocalDpi xmlns:a14="http://schemas.microsoft.com/office/drawing/2010/main" val="0"/>
+                        </a:ext>
+                      </a:extLst>
+                    </a:blip>
+                    <a:stretch>
+                      <a:fillRect/>
+                    </a:stretch>
+                  </pic:blipFill>
+                  <pic:spPr>
+                    <a:xfrm>
+                      <a:off x="0" y="0"/>
+                      <a:ext cx="4486275" cy="3343275"/>
+                    </a:xfrm>
+                    <a:prstGeom prst="rect">
+                      <a:avLst/>
+                    </a:prstGeom>
+                  </pic:spPr>
+                </pic:pic>
+              </a:graphicData>
+            </a:graphic>
+          </wp:inline>
+        </w:drawing>
+      </w:r>
+    </w:p>
+    <w:p>
+      <w:pPr>
+        <w:ind w:firstLine="720"/>
+        <w:jc w:val="center"/>
+      </w:pPr>
+    </w:p>
+    <w:p>
+      <w:pPr>
+        <w:jc w:val="center"/>
+        <w:rPr>
+          <w:b/>
+        </w:rPr>
+      </w:pPr>
+      <w:r>
+        <w:rPr>
+          <w:b/>
+        </w:rPr>
+        <w:t>Figure</w:t>
+      </w:r>
+      <w:r>
+        <w:rPr>
+          <w:b/>
+        </w:rPr>
+        <w:t xml:space="preserve"> 3: Database Diagram</w:t>
+      </w:r>
+    </w:p>
+    <w:p/>
+    <w:p>
+      <w:pPr>
+        <w:ind w:firstLine="720"/>
+      </w:pPr>
+      <w:r>
+        <w:t xml:space="preserve">The database will be the location where user data and lists are stored. Users will add items to their list for use, and when the user clicks save when the shopping trip is complete, the items will be inserted into the </w:t>
+      </w:r>
+      <w:proofErr w:type="spellStart"/>
+      <w:r>
+        <w:t>cmsc_items</w:t>
+      </w:r>
+      <w:proofErr w:type="spellEnd"/>
+      <w:r>
+        <w:t xml:space="preserve"> table</w:t>
+      </w:r>
+      <w:r>
+        <w:t xml:space="preserve"> (if not already present)</w:t>
+      </w:r>
+      <w:r>
+        <w:t xml:space="preserve">. The purchase date for the saved items will be saved in the </w:t>
+      </w:r>
+      <w:proofErr w:type="spellStart"/>
+      <w:r>
+        <w:t>cmsc_lists</w:t>
+      </w:r>
+      <w:proofErr w:type="spellEnd"/>
+      <w:r>
+        <w:t xml:space="preserve"> table for further analysis. When the user chooses to generate a shopping list, all items that the user has chosen to be “recurring” will be pulled from the </w:t>
+      </w:r>
+      <w:proofErr w:type="spellStart"/>
+      <w:r>
+        <w:t>cmsc_items</w:t>
+      </w:r>
+      <w:proofErr w:type="spellEnd"/>
+      <w:r>
+        <w:t xml:space="preserve"> table. For each of these items, the average duration between purchases will be determined by selecting </w:t>
+      </w:r>
+      <w:proofErr w:type="gramStart"/>
+      <w:r>
+        <w:t>all of</w:t>
+      </w:r>
+      <w:proofErr w:type="gramEnd"/>
+      <w:r>
+        <w:t xml:space="preserve"> the purchase dates of that item from the </w:t>
+      </w:r>
+      <w:proofErr w:type="spellStart"/>
+      <w:r>
+        <w:t>cmsc_lists</w:t>
+      </w:r>
+      <w:proofErr w:type="spellEnd"/>
+      <w:r>
+        <w:t xml:space="preserve"> table, and then making a decision with if-statements to present this item to the user or not based on the current duration from the next predicted purchase date. The recurrences of these items can be updated by clicking a checkbox in the user’s current list.</w:t>
+      </w:r>
+    </w:p>
     <w:p/>
     <w:p/>
     <w:p/>
@@ -1881,10 +2108,10 @@
       </w:r>
     </w:p>
     <w:sectPr>
-      <w:headerReference w:type="default" r:id="rId9"/>
-      <w:footerReference w:type="even" r:id="rId10"/>
-      <w:footerReference w:type="default" r:id="rId11"/>
-      <w:headerReference w:type="first" r:id="rId12"/>
+      <w:headerReference w:type="default" r:id="rId10"/>
+      <w:footerReference w:type="even" r:id="rId11"/>
+      <w:footerReference w:type="default" r:id="rId12"/>
+      <w:headerReference w:type="first" r:id="rId13"/>
       <w:pgSz w:w="12240" w:h="15840" w:code="1"/>
       <w:pgMar w:top="1440" w:right="1440" w:bottom="1440" w:left="1440" w:header="720" w:footer="720" w:gutter="0"/>
       <w:cols w:space="720"/>
@@ -1985,7 +2212,7 @@
         <w:rStyle w:val="PageNumber"/>
         <w:noProof/>
       </w:rPr>
-      <w:t>2</w:t>
+      <w:t>7</w:t>
     </w:r>
     <w:r>
       <w:rPr>

</xml_diff>

<commit_message>
Project analysis document revision 1.05
</commit_message>
<xml_diff>
--- a/Project Analysis Document.docx
+++ b/Project Analysis Document.docx
@@ -346,7 +346,7 @@
         <w:rPr>
           <w:rFonts w:ascii="Times New Roman" w:hAnsi="Times New Roman" w:cs="Times New Roman"/>
         </w:rPr>
-        <w:t>Revision 1.04</w:t>
+        <w:t>Revision 1.05</w:t>
       </w:r>
     </w:p>
     <w:p>
@@ -535,13 +535,7 @@
               <w:rPr>
                 <w:b/>
               </w:rPr>
-              <w:t xml:space="preserve">Description </w:t>
-            </w:r>
-            <w:r>
-              <w:rPr>
-                <w:b/>
-              </w:rPr>
-              <w:t>of Changes</w:t>
+              <w:t>Description of Changes</w:t>
             </w:r>
           </w:p>
         </w:tc>
@@ -1234,6 +1228,12 @@
                 <w:sz w:val="20"/>
               </w:rPr>
             </w:pPr>
+            <w:r>
+              <w:rPr>
+                <w:sz w:val="20"/>
+              </w:rPr>
+              <w:t>1.05</w:t>
+            </w:r>
           </w:p>
         </w:tc>
         <w:tc>
@@ -1251,6 +1251,12 @@
                 <w:sz w:val="20"/>
               </w:rPr>
             </w:pPr>
+            <w:r>
+              <w:rPr>
+                <w:sz w:val="20"/>
+              </w:rPr>
+              <w:t>06/10/2017</w:t>
+            </w:r>
           </w:p>
         </w:tc>
         <w:tc>
@@ -1268,6 +1274,12 @@
                 <w:sz w:val="20"/>
               </w:rPr>
             </w:pPr>
+            <w:r>
+              <w:rPr>
+                <w:sz w:val="20"/>
+              </w:rPr>
+              <w:t>Jesse Cruse</w:t>
+            </w:r>
           </w:p>
         </w:tc>
         <w:tc>
@@ -1280,79 +1292,57 @@
           </w:tcPr>
           <w:p>
             <w:pPr>
-              <w:rPr>
-                <w:sz w:val="20"/>
-              </w:rPr>
-            </w:pPr>
-          </w:p>
-        </w:tc>
-      </w:tr>
-      <w:tr>
-        <w:tc>
-          <w:tcPr>
-            <w:tcW w:w="1615" w:type="dxa"/>
-            <w:shd w:val="clear" w:color="auto" w:fill="auto"/>
-            <w:tcMar>
-              <w:left w:w="108" w:type="dxa"/>
-            </w:tcMar>
-          </w:tcPr>
-          <w:p>
-            <w:pPr>
-              <w:jc w:val="center"/>
-              <w:rPr>
-                <w:sz w:val="20"/>
-              </w:rPr>
-            </w:pPr>
-          </w:p>
-        </w:tc>
-        <w:tc>
-          <w:tcPr>
-            <w:tcW w:w="1530" w:type="dxa"/>
-            <w:shd w:val="clear" w:color="auto" w:fill="auto"/>
-            <w:tcMar>
-              <w:left w:w="108" w:type="dxa"/>
-            </w:tcMar>
-          </w:tcPr>
-          <w:p>
-            <w:pPr>
-              <w:jc w:val="center"/>
-              <w:rPr>
-                <w:sz w:val="20"/>
-              </w:rPr>
-            </w:pPr>
-          </w:p>
-        </w:tc>
-        <w:tc>
-          <w:tcPr>
-            <w:tcW w:w="1980" w:type="dxa"/>
-            <w:shd w:val="clear" w:color="auto" w:fill="auto"/>
-            <w:tcMar>
-              <w:left w:w="108" w:type="dxa"/>
-            </w:tcMar>
-          </w:tcPr>
-          <w:p>
-            <w:pPr>
-              <w:jc w:val="center"/>
-              <w:rPr>
-                <w:sz w:val="20"/>
-              </w:rPr>
-            </w:pPr>
-          </w:p>
-        </w:tc>
-        <w:tc>
-          <w:tcPr>
-            <w:tcW w:w="4225" w:type="dxa"/>
-            <w:shd w:val="clear" w:color="auto" w:fill="auto"/>
-            <w:tcMar>
-              <w:left w:w="108" w:type="dxa"/>
-            </w:tcMar>
-          </w:tcPr>
-          <w:p>
-            <w:pPr>
-              <w:rPr>
-                <w:sz w:val="20"/>
-              </w:rPr>
-            </w:pPr>
+              <w:pStyle w:val="ListParagraph"/>
+              <w:numPr>
+                <w:ilvl w:val="0"/>
+                <w:numId w:val="6"/>
+              </w:numPr>
+              <w:rPr>
+                <w:sz w:val="20"/>
+              </w:rPr>
+            </w:pPr>
+            <w:r>
+              <w:rPr>
+                <w:sz w:val="20"/>
+              </w:rPr>
+              <w:t>Added database subsystem</w:t>
+            </w:r>
+          </w:p>
+          <w:p>
+            <w:pPr>
+              <w:pStyle w:val="ListParagraph"/>
+              <w:numPr>
+                <w:ilvl w:val="0"/>
+                <w:numId w:val="6"/>
+              </w:numPr>
+              <w:rPr>
+                <w:sz w:val="20"/>
+              </w:rPr>
+            </w:pPr>
+            <w:r>
+              <w:rPr>
+                <w:sz w:val="20"/>
+              </w:rPr>
+              <w:t>Added potential enhancement 7</w:t>
+            </w:r>
+          </w:p>
+          <w:p>
+            <w:pPr>
+              <w:pStyle w:val="ListParagraph"/>
+              <w:numPr>
+                <w:ilvl w:val="0"/>
+                <w:numId w:val="6"/>
+              </w:numPr>
+              <w:rPr>
+                <w:sz w:val="20"/>
+              </w:rPr>
+            </w:pPr>
+            <w:r>
+              <w:rPr>
+                <w:sz w:val="20"/>
+              </w:rPr>
+              <w:t>Re-worded risk 3</w:t>
+            </w:r>
           </w:p>
         </w:tc>
       </w:tr>
@@ -1360,64 +1350,59 @@
     <w:p/>
     <w:p/>
     <w:p/>
-    <w:p/>
-    <w:p/>
-    <w:p/>
-    <w:p/>
-    <w:p/>
-    <w:p/>
-    <w:p/>
-    <w:p/>
-    <w:p/>
-    <w:p/>
-    <w:p/>
-    <w:p/>
-    <w:p/>
-    <w:p/>
-    <w:p/>
-    <w:p/>
-    <w:p/>
-    <w:p/>
-    <w:p/>
-    <w:p/>
-    <w:p/>
-    <w:p/>
-    <w:p/>
-    <w:p>
-      <w:r>
-        <w:t xml:space="preserve">Project Analysis: </w:t>
-      </w:r>
-    </w:p>
-    <w:p/>
-    <w:p>
-      <w:r>
-        <w:t>1) Analysis</w:t>
-      </w:r>
-    </w:p>
-    <w:p/>
-    <w:p>
-      <w:r>
-        <w:t xml:space="preserve">Our project is to create a web application that keeps track of what the customer has purchased in the past and depending on their shopping history, advise them on what they might </w:t>
-      </w:r>
-      <w:r>
-        <w:t xml:space="preserve">purchase </w:t>
-      </w:r>
-      <w:r>
-        <w:t>during their shopping trip to</w:t>
-      </w:r>
-      <w:r>
-        <w:t xml:space="preserve"> the store.</w:t>
-      </w:r>
-    </w:p>
-    <w:p/>
-    <w:p>
-      <w:r>
-        <w:t xml:space="preserve">System </w:t>
-      </w:r>
+    <w:p>
       <w:bookmarkStart w:id="0" w:name="_GoBack"/>
       <w:bookmarkEnd w:id="0"/>
-      <w:r>
-        <w:t>Functional Requirements</w:t>
+    </w:p>
+    <w:p/>
+    <w:p/>
+    <w:p/>
+    <w:p/>
+    <w:p/>
+    <w:p/>
+    <w:p/>
+    <w:p/>
+    <w:p/>
+    <w:p/>
+    <w:p/>
+    <w:p/>
+    <w:p/>
+    <w:p/>
+    <w:p/>
+    <w:p/>
+    <w:p/>
+    <w:p/>
+    <w:p/>
+    <w:p/>
+    <w:p/>
+    <w:p/>
+    <w:p>
+      <w:r>
+        <w:t xml:space="preserve">Project Analysis: </w:t>
+      </w:r>
+    </w:p>
+    <w:p/>
+    <w:p>
+      <w:r>
+        <w:t>1) Analysis</w:t>
+      </w:r>
+    </w:p>
+    <w:p/>
+    <w:p>
+      <w:r>
+        <w:t xml:space="preserve">Our project is to create a web application that keeps track of what the customer has purchased in the past and depending on their shopping history, advise them on what they might </w:t>
+      </w:r>
+      <w:r>
+        <w:t xml:space="preserve">purchase </w:t>
+      </w:r>
+      <w:r>
+        <w:t>during their shopping trip to the store.</w:t>
+      </w:r>
+    </w:p>
+    <w:p/>
+    <w:p>
+      <w:r>
+        <w:t>System Functional Requirements</w:t>
       </w:r>
       <w:r>
         <w:t xml:space="preserve">: </w:t>
@@ -1523,7 +1508,13 @@
               <w:t xml:space="preserve"> The u</w:t>
             </w:r>
             <w:r>
-              <w:t>ser interface will include a submission form for new item entries and will also output a shopping list.</w:t>
+              <w:t xml:space="preserve">ser interface will include a submission form for </w:t>
+            </w:r>
+            <w:r>
+              <w:t>additional item</w:t>
+            </w:r>
+            <w:r>
+              <w:t xml:space="preserve"> entries and will also output a shopping list.</w:t>
             </w:r>
           </w:p>
         </w:tc>
@@ -1598,10 +1589,7 @@
           </w:tcPr>
           <w:p>
             <w:r>
-              <w:t xml:space="preserve">This program will </w:t>
-            </w:r>
-            <w:r>
-              <w:t>allow the user to generate a shopping list for regular interval trips as well as special trips.</w:t>
+              <w:t>This program will allow the user to generate a shopping list for regular interval trips as well as special trips.</w:t>
             </w:r>
             <w:r>
               <w:t xml:space="preserve"> The user interface screen will have a button that will generate a list of items that the algorithm deems ought to be bought at that point in time. The shopping list will have check boxes next to each item so that purchase dates are recorded only for items purchased. If an item is displayed on the list but is not needed, the user simply skips checking it and no purchase date will be recorded.</w:t>
@@ -1682,10 +1670,7 @@
           </w:tcPr>
           <w:p>
             <w:r>
-              <w:t xml:space="preserve">This program will enable the user to email lists to themselves from the </w:t>
-            </w:r>
-            <w:r>
-              <w:t>website or print the list.</w:t>
+              <w:t>This program will enable the user to email lists to themselves from the website or print the list.</w:t>
             </w:r>
           </w:p>
         </w:tc>
@@ -1695,6 +1680,7 @@
     <w:p/>
     <w:p>
       <w:r>
+        <w:lastRenderedPageBreak/>
         <w:t>To go more into detail in this analysis, we will break it down regarding the output data, input data and its processing function:</w:t>
       </w:r>
     </w:p>
@@ -1707,7 +1693,6 @@
         </w:numPr>
       </w:pPr>
       <w:r>
-        <w:lastRenderedPageBreak/>
         <w:t>Outside system: the end user</w:t>
       </w:r>
     </w:p>
@@ -1741,10 +1726,7 @@
         </w:numPr>
       </w:pPr>
       <w:r>
-        <w:t xml:space="preserve">Output </w:t>
-      </w:r>
-      <w:r>
-        <w:t>data: Shopping list, list of products</w:t>
+        <w:t>Output data: Shopping list, list of products</w:t>
       </w:r>
     </w:p>
     <w:p>
@@ -1792,10 +1774,7 @@
         </w:numPr>
       </w:pPr>
       <w:r>
-        <w:t xml:space="preserve">Program displays the generated list </w:t>
-      </w:r>
-      <w:r>
-        <w:t>on users’ device.</w:t>
+        <w:t>Program displays the generated list on users’ device.</w:t>
       </w:r>
       <w:r>
         <w:t xml:space="preserve"> </w:t>
@@ -1828,11 +1807,6 @@
           <w:b/>
         </w:rPr>
         <w:br/>
-      </w:r>
-      <w:r>
-        <w:rPr>
-          <w:b/>
-        </w:rPr>
         <w:t>Context diagram</w:t>
       </w:r>
     </w:p>
@@ -1916,17 +1890,11 @@
         <w:rPr>
           <w:b/>
         </w:rPr>
+        <w:lastRenderedPageBreak/>
         <w:t xml:space="preserve"> </w:t>
       </w:r>
       <w:r>
-        <w:t>Based on the above diagram, we can break down our system in to the following: User Input, Graphical User Interface, and</w:t>
-      </w:r>
-      <w:r>
-        <w:t xml:space="preserve"> the database that stores and processes the information. These </w:t>
-      </w:r>
-      <w:r>
-        <w:lastRenderedPageBreak/>
-        <w:t>systems are necessary to perform the data to convert the input data to the output data and vice versa.</w:t>
+        <w:t>Based on the above diagram, we can break down our system in to the following: User Input, Graphical User Interface, and the database that stores and processes the information. These systems are necessary to perform the data to convert the input data to the output data and vice versa.</w:t>
       </w:r>
     </w:p>
     <w:p>
@@ -1944,11 +1912,6 @@
           <w:b/>
         </w:rPr>
         <w:br/>
-      </w:r>
-      <w:r>
-        <w:rPr>
-          <w:b/>
-        </w:rPr>
         <w:t>Subsystem diagram</w:t>
       </w:r>
     </w:p>
@@ -2033,10 +1996,7 @@
         </w:numPr>
       </w:pPr>
       <w:r>
-        <w:t xml:space="preserve">Landing </w:t>
-      </w:r>
-      <w:r>
-        <w:t>Page/Login Page: the user will be provided with a user login page that the user enters the credentials to be authenticated by the database so they can be validated as the user and can proceed with using the website.</w:t>
+        <w:t>Landing Page/Login Page: the user will be provided with a user login page that the user enters the credentials to be authenticated by the database so they can be validated as the user and can proceed with using the website.</w:t>
       </w:r>
     </w:p>
     <w:p>
@@ -2047,10 +2007,7 @@
         </w:numPr>
       </w:pPr>
       <w:r>
-        <w:t>Home Page: after logging in, the user wi</w:t>
-      </w:r>
-      <w:r>
-        <w:t>ll have the option to see their recent trips, suggested purchases, popular items, and the ability to add/edit new and current shopping trips.</w:t>
+        <w:t>Home Page: after logging in, the user will have the option to see their recent trips, suggested purchases, popular items, and the ability to add/edit new and current shopping trips.</w:t>
       </w:r>
     </w:p>
     <w:p>
@@ -2061,10 +2018,7 @@
         </w:numPr>
       </w:pPr>
       <w:r>
-        <w:t xml:space="preserve">Add/Edit Shopping Trip: this subsystem will allow the user to add additional items to a current or new shopping </w:t>
-      </w:r>
-      <w:r>
-        <w:t>trip.</w:t>
+        <w:t xml:space="preserve">Database: This subsystem stores user purchase item details for later processing. This subsystem integrates with and enables the functionality in most other subsystems. </w:t>
       </w:r>
     </w:p>
     <w:p>
@@ -2075,13 +2029,8 @@
         </w:numPr>
       </w:pPr>
       <w:r>
-        <w:t>Recent Trips: the user will be able to see a list of their most recent shopping trips</w:t>
-      </w:r>
-      <w:r>
-        <w:t>. From this page they will be able to print or email the page as well</w:t>
-      </w:r>
-      <w:r>
-        <w:t xml:space="preserve"> as log out of their account.</w:t>
+        <w:lastRenderedPageBreak/>
+        <w:t>Add/Edit Shopping Trip: this subsystem will allow the user to add additional items to a current or new shopping trip.</w:t>
       </w:r>
     </w:p>
     <w:p>
@@ -2092,11 +2041,7 @@
         </w:numPr>
       </w:pPr>
       <w:r>
-        <w:lastRenderedPageBreak/>
-        <w:t>Suggested Purchases: this subsystem will prompt the user of any up</w:t>
-      </w:r>
-      <w:r>
-        <w:t xml:space="preserve">coming purchases that they will need to have added to their shopping list. </w:t>
+        <w:t>Recent Trips: the user will be able to see a list of their most recent shopping trips. From this page they will be able to print or email the page as well as log out of their account.</w:t>
       </w:r>
     </w:p>
     <w:p>
@@ -2107,7 +2052,7 @@
         </w:numPr>
       </w:pPr>
       <w:r>
-        <w:t>Popular Items: this subsystem will show a list of popular items that the user has purchased more frequently in the past.</w:t>
+        <w:t xml:space="preserve">Suggested Purchases: this subsystem will prompt the user of any upcoming purchases that they will need to have added to their shopping list. </w:t>
       </w:r>
     </w:p>
     <w:p>
@@ -2118,10 +2063,7 @@
         </w:numPr>
       </w:pPr>
       <w:r>
-        <w:t>Print Page: this subsystem will allow the user to print the</w:t>
-      </w:r>
-      <w:r>
-        <w:t xml:space="preserve"> current page in a hard copy form.</w:t>
+        <w:t>Popular Items: this subsystem will show a list of popular items that the user has purchased more frequently in the past.</w:t>
       </w:r>
     </w:p>
     <w:p>
@@ -2132,7 +2074,7 @@
         </w:numPr>
       </w:pPr>
       <w:r>
-        <w:t>Email Page: this subsystem will allow the user to email the current page to themselves or someone else in digital form.</w:t>
+        <w:t>Print Page: this subsystem will allow the user to print the current page in a hard copy form.</w:t>
       </w:r>
     </w:p>
     <w:p>
@@ -2143,19 +2085,24 @@
         </w:numPr>
       </w:pPr>
       <w:r>
-        <w:t>L</w:t>
-      </w:r>
-      <w:r>
-        <w:t>og Out Page: this subsystem will allow the user to log out of the application.</w:t>
-      </w:r>
-    </w:p>
-    <w:p/>
-    <w:p>
-      <w:r>
-        <w:t xml:space="preserve">The following table </w:t>
-      </w:r>
-      <w:r>
-        <w:t>lists the subsystems that implement the requirements.</w:t>
+        <w:t>Email Page: this subsystem will allow the user to email the current page to themselves or someone else in digital form.</w:t>
+      </w:r>
+    </w:p>
+    <w:p>
+      <w:pPr>
+        <w:numPr>
+          <w:ilvl w:val="0"/>
+          <w:numId w:val="2"/>
+        </w:numPr>
+      </w:pPr>
+      <w:r>
+        <w:t>Log Out Page: this subsystem will allow the user to log out of the application.</w:t>
+      </w:r>
+    </w:p>
+    <w:p/>
+    <w:p>
+      <w:r>
+        <w:t>The following table lists the subsystems that implement the requirements.</w:t>
       </w:r>
     </w:p>
     <w:p/>
@@ -2408,13 +2355,7 @@
               <w:jc w:val="center"/>
             </w:pPr>
             <w:r>
-              <w:t xml:space="preserve">Home Page, Recent Trips, Suggested </w:t>
-            </w:r>
-            <w:r>
-              <w:t>Purc</w:t>
-            </w:r>
-            <w:r>
-              <w:t>hases, Popular Items, Email Page</w:t>
+              <w:t>Home Page, Recent Trips, Suggested Purchases, Popular Items, Email Page</w:t>
             </w:r>
           </w:p>
         </w:tc>
@@ -2432,22 +2373,56 @@
     </w:p>
     <w:p>
       <w:pPr>
+        <w:jc w:val="center"/>
+        <w:rPr>
+          <w:b/>
+        </w:rPr>
+      </w:pPr>
+      <w:r>
+        <w:rPr>
+          <w:b/>
+        </w:rPr>
+        <w:t>Figure 3</w:t>
+      </w:r>
+    </w:p>
+    <w:p>
+      <w:pPr>
+        <w:jc w:val="center"/>
+        <w:rPr>
+          <w:b/>
+        </w:rPr>
+      </w:pPr>
+      <w:r>
+        <w:rPr>
+          <w:b/>
+        </w:rPr>
+        <w:t>Database Diagram</w:t>
+      </w:r>
+    </w:p>
+    <w:p>
+      <w:pPr>
         <w:ind w:firstLine="720"/>
       </w:pPr>
     </w:p>
     <w:p>
       <w:pPr>
         <w:ind w:firstLine="720"/>
+      </w:pPr>
+    </w:p>
+    <w:p>
+      <w:pPr>
+        <w:ind w:firstLine="720"/>
         <w:jc w:val="center"/>
       </w:pPr>
       <w:r>
         <w:rPr>
           <w:noProof/>
         </w:rPr>
+        <w:lastRenderedPageBreak/>
         <w:drawing>
           <wp:inline distT="0" distB="9525" distL="0" distR="9525">
-            <wp:extent cx="4486275" cy="3343275"/>
-            <wp:effectExtent l="38100" t="38100" r="104775" b="104775"/>
+            <wp:extent cx="4267200" cy="3180015"/>
+            <wp:effectExtent l="38100" t="38100" r="95250" b="97155"/>
             <wp:docPr id="3" name="Picture 1"/>
             <wp:cNvGraphicFramePr>
               <a:graphicFrameLocks xmlns:a="http://schemas.openxmlformats.org/drawingml/2006/main" noChangeAspect="1"/>
@@ -2470,7 +2445,7 @@
                   <pic:spPr bwMode="auto">
                     <a:xfrm>
                       <a:off x="0" y="0"/>
-                      <a:ext cx="4486275" cy="3343275"/>
+                      <a:ext cx="4272835" cy="3184214"/>
                     </a:xfrm>
                     <a:prstGeom prst="rect">
                       <a:avLst/>
@@ -2496,39 +2471,13 @@
         <w:jc w:val="center"/>
       </w:pPr>
     </w:p>
-    <w:p>
-      <w:pPr>
-        <w:jc w:val="center"/>
-        <w:rPr>
-          <w:b/>
-        </w:rPr>
-      </w:pPr>
-      <w:r>
-        <w:rPr>
-          <w:b/>
-        </w:rPr>
-        <w:t>Figure 3: Database Diagram</w:t>
-      </w:r>
-    </w:p>
     <w:p/>
     <w:p>
       <w:pPr>
         <w:ind w:firstLine="720"/>
       </w:pPr>
       <w:r>
-        <w:t xml:space="preserve">The database will be the location where user data and lists are stored. Users will add items to </w:t>
-      </w:r>
-      <w:r>
-        <w:t>their list for use, and when the user clicks save when the shopping trip is complete, the items will be inserted into the cmsc_items table (if not already present). The purchase date for the saved items will be saved in the cmsc_lists table for further ana</w:t>
-      </w:r>
-      <w:r>
-        <w:t xml:space="preserve">lysis. When the user chooses to generate a shopping list, all items that the user has chosen to be “recurring” will be pulled from the cmsc_items table. For each of these items, the average duration between purchases will be determined by selecting all of </w:t>
-      </w:r>
-      <w:r>
-        <w:t>the purchase dates of that item from the cmsc_lists table, and then making a decision with if-statements to present this item to the user or not based on the current duration from the next predicted purchase date. The recurrences of these items can be upda</w:t>
-      </w:r>
-      <w:r>
-        <w:t>ted by clicking a checkbox in the user’s current list.</w:t>
+        <w:t>The database will be the location where user data and lists are stored. Users will add items to their list for use, and when the user clicks save when the shopping trip is complete, the items will be inserted into the cmsc_items table (if not already present). The purchase date for the saved items will be saved in the cmsc_lists table for further analysis. When the user chooses to generate a shopping list, all items that the user has chosen to be “recurring” will be pulled from the cmsc_items table. For each of these items, the average duration between purchases will be determined by selecting all of the purchase dates of that item from the cmsc_lists table, and then making a decision with if-statements to present this item to the user or not based on the current duration from the next predicted purchase date. The recurrences of these items can be updated by clicking a checkbox in the user’s current list.</w:t>
       </w:r>
     </w:p>
     <w:p/>
@@ -2584,10 +2533,7 @@
         </w:numPr>
       </w:pPr>
       <w:r>
-        <w:t>A</w:t>
-      </w:r>
-      <w:r>
-        <w:t>bility to create a shopping list based on the diet of the user</w:t>
+        <w:t>Ability to create a shopping list based on the diet of the user</w:t>
       </w:r>
     </w:p>
     <w:p>
@@ -2623,13 +2569,7 @@
         </w:numPr>
       </w:pPr>
       <w:r>
-        <w:t>Capa</w:t>
-      </w:r>
-      <w:r>
-        <w:t>bility to algorithmically reduce/eliminate duplicate item</w:t>
-      </w:r>
-      <w:r>
-        <w:t xml:space="preserve"> entries</w:t>
+        <w:t>Capability to algorithmically reduce/eliminate duplicate item entries</w:t>
       </w:r>
       <w:r>
         <w:t xml:space="preserve"> in the product table</w:t>
@@ -2638,6 +2578,19 @@
         <w:t>.</w:t>
       </w:r>
     </w:p>
+    <w:p>
+      <w:pPr>
+        <w:pStyle w:val="ListParagraph"/>
+        <w:numPr>
+          <w:ilvl w:val="0"/>
+          <w:numId w:val="3"/>
+        </w:numPr>
+      </w:pPr>
+      <w:r>
+        <w:lastRenderedPageBreak/>
+        <w:t>Capability to integrate app with mobile device geolocation services to implement proximity reminders.</w:t>
+      </w:r>
+    </w:p>
     <w:p/>
     <w:p/>
     <w:p>
@@ -2673,39 +2626,38 @@
     <w:p/>
     <w:p>
       <w:r>
-        <w:t>Risk 2:  Duplicate product entries</w:t>
-      </w:r>
-      <w:r>
-        <w:t xml:space="preserve"> within the database, skewing algorithm results.</w:t>
-      </w:r>
-    </w:p>
-    <w:p>
-      <w:r>
-        <w:t xml:space="preserve">Mitigation: For the purposes of this project, the database will be preloaded with items that have been filtered of duplicate entries. Although potentially capable, the algorithm design would have to advance </w:t>
-      </w:r>
-      <w:r>
-        <w:t>beyond the scope of this project to fully implement duplicate entry mitigation techniques.</w:t>
-      </w:r>
-    </w:p>
-    <w:p/>
-    <w:p>
-      <w:r>
-        <w:t>Risk 3: Newly entered items with too few date entries to provide accurate purchase forecasting.</w:t>
-      </w:r>
-    </w:p>
-    <w:p>
-      <w:r>
-        <w:t>Mitigation: For newly entered products, the algorithm makes some ass</w:t>
-      </w:r>
-      <w:r>
-        <w:t>umptions until there is enough purchase history to take over the prediction scheme. The assumption made, for the purposes of this project, is a product purchase interval of five days. Therefore, items that fall under this assumption scheme will continue to</w:t>
-      </w:r>
-      <w:r>
-        <w:t xml:space="preserve"> populate on shopping lists - although the user </w:t>
-      </w:r>
-      <w:r>
-        <w:lastRenderedPageBreak/>
-        <w:t>will, of course, skip purchasing the item if it is not needed at the time – until there are enough (approximately five) dates in the database to begin predicting a purchase pattern.</w:t>
+        <w:t>Risk 2:  Duplicate product entries within the database, skewing algorithm results.</w:t>
+      </w:r>
+    </w:p>
+    <w:p>
+      <w:r>
+        <w:t>Mitigation: For the purposes of this project, the database will be preloaded with items that have been filtered of duplicate entries. Although potentially capable, the algorithm design would have to advance beyond the scope of this project to fully implement duplicate entry mitigation techniques.</w:t>
+      </w:r>
+    </w:p>
+    <w:p/>
+    <w:p>
+      <w:r>
+        <w:t>Risk 3: Newly entered it</w:t>
+      </w:r>
+      <w:r>
+        <w:t>ems with too few date entries can</w:t>
+      </w:r>
+      <w:r>
+        <w:t xml:space="preserve"> provide </w:t>
+      </w:r>
+      <w:r>
+        <w:t>in</w:t>
+      </w:r>
+      <w:r>
+        <w:t>accurate purchase forecasting.</w:t>
+      </w:r>
+      <w:r>
+        <w:t xml:space="preserve"> This has the potential to render this app pointless if allowed to continue in such a state unaddressed, algorithmically.</w:t>
+      </w:r>
+    </w:p>
+    <w:p>
+      <w:r>
+        <w:t>Mitigation: For newly entered products, the algorithm makes some assumptions until there is enough purchase history to take over the prediction scheme. The assumption made, for the purposes of this project, is a product purchase interval of five days. Therefore, items that fall under this assumption scheme will continue to populate on shopping lists - although the user will, of course, skip purchasing the item if it is not needed at the time – until there are enough (approximately five) dates in the database to begin predicting a purchase pattern.</w:t>
       </w:r>
     </w:p>
     <w:sectPr>
@@ -2809,7 +2761,7 @@
                             <w:rPr>
                               <w:noProof/>
                             </w:rPr>
-                            <w:t>8</w:t>
+                            <w:t>2</w:t>
                           </w:r>
                           <w:r>
                             <w:fldChar w:fldCharType="end"/>
@@ -2856,7 +2808,7 @@
                       <w:rPr>
                         <w:noProof/>
                       </w:rPr>
-                      <w:t>8</w:t>
+                      <w:t>2</w:t>
                     </w:r>
                     <w:r>
                       <w:fldChar w:fldCharType="end"/>
@@ -3020,7 +2972,7 @@
   <w:abstractNum w:abstractNumId="1" w15:restartNumberingAfterBreak="0">
     <w:nsid w:val="20B4483F"/>
     <w:multiLevelType w:val="hybridMultilevel"/>
-    <w:tmpl w:val="B1800A9E"/>
+    <w:tmpl w:val="DDFC89D4"/>
     <w:lvl w:ilvl="0" w:tplc="04090001">
       <w:start w:val="1"/>
       <w:numFmt w:val="bullet"/>
@@ -4465,7 +4417,7 @@
 </file>
 
 <file path=customXml/itemProps1.xml><?xml version="1.0" encoding="utf-8"?>
-<ds:datastoreItem xmlns:ds="http://schemas.openxmlformats.org/officeDocument/2006/customXml" ds:itemID="{92EBE0B6-FADC-45D1-9E55-76068808CF91}">
+<ds:datastoreItem xmlns:ds="http://schemas.openxmlformats.org/officeDocument/2006/customXml" ds:itemID="{94F7B3C7-A909-432A-B26A-A7B3004D11D0}">
   <ds:schemaRefs>
     <ds:schemaRef ds:uri="http://schemas.openxmlformats.org/officeDocument/2006/bibliography"/>
   </ds:schemaRefs>

</xml_diff>

<commit_message>
Fixed revision 1.05 edit date
</commit_message>
<xml_diff>
--- a/Project Analysis Document.docx
+++ b/Project Analysis Document.docx
@@ -1255,7 +1255,15 @@
               <w:rPr>
                 <w:sz w:val="20"/>
               </w:rPr>
-              <w:t>06/10/2017</w:t>
+              <w:t>06/11</w:t>
+            </w:r>
+            <w:bookmarkStart w:id="0" w:name="_GoBack"/>
+            <w:bookmarkEnd w:id="0"/>
+            <w:r>
+              <w:rPr>
+                <w:sz w:val="20"/>
+              </w:rPr>
+              <w:t>/2017</w:t>
             </w:r>
           </w:p>
         </w:tc>
@@ -1350,10 +1358,7 @@
     <w:p/>
     <w:p/>
     <w:p/>
-    <w:p>
-      <w:bookmarkStart w:id="0" w:name="_GoBack"/>
-      <w:bookmarkEnd w:id="0"/>
-    </w:p>
+    <w:p/>
     <w:p/>
     <w:p/>
     <w:p/>
@@ -4417,7 +4422,7 @@
 </file>
 
 <file path=customXml/itemProps1.xml><?xml version="1.0" encoding="utf-8"?>
-<ds:datastoreItem xmlns:ds="http://schemas.openxmlformats.org/officeDocument/2006/customXml" ds:itemID="{94F7B3C7-A909-432A-B26A-A7B3004D11D0}">
+<ds:datastoreItem xmlns:ds="http://schemas.openxmlformats.org/officeDocument/2006/customXml" ds:itemID="{28FFAFCA-2ADE-47FE-9D91-593C42E1F4DE}">
   <ds:schemaRefs>
     <ds:schemaRef ds:uri="http://schemas.openxmlformats.org/officeDocument/2006/bibliography"/>
   </ds:schemaRefs>

</xml_diff>

<commit_message>
Miscellaneous Project Design files
Includes:  Project Design v1.04, images and UML script files for diagrams, and algorithm pseudocode files
</commit_message>
<xml_diff>
--- a/Project Analysis Document.docx
+++ b/Project Analysis Document.docx
@@ -1257,8 +1257,6 @@
               </w:rPr>
               <w:t>06/11</w:t>
             </w:r>
-            <w:bookmarkStart w:id="0" w:name="_GoBack"/>
-            <w:bookmarkEnd w:id="0"/>
             <w:r>
               <w:rPr>
                 <w:sz w:val="20"/>
@@ -2419,15 +2417,17 @@
         <w:ind w:firstLine="720"/>
         <w:jc w:val="center"/>
       </w:pPr>
+      <w:bookmarkStart w:id="0" w:name="_GoBack"/>
       <w:r>
         <w:rPr>
           <w:noProof/>
+          <w:sz w:val="22"/>
         </w:rPr>
         <w:lastRenderedPageBreak/>
         <w:drawing>
           <wp:inline distT="0" distB="9525" distL="0" distR="9525">
-            <wp:extent cx="4267200" cy="3180015"/>
-            <wp:effectExtent l="38100" t="38100" r="95250" b="97155"/>
+            <wp:extent cx="4105275" cy="3059344"/>
+            <wp:effectExtent l="38100" t="38100" r="85725" b="103505"/>
             <wp:docPr id="3" name="Picture 1"/>
             <wp:cNvGraphicFramePr>
               <a:graphicFrameLocks xmlns:a="http://schemas.openxmlformats.org/drawingml/2006/main" noChangeAspect="1"/>
@@ -2450,7 +2450,7 @@
                   <pic:spPr bwMode="auto">
                     <a:xfrm>
                       <a:off x="0" y="0"/>
-                      <a:ext cx="4272835" cy="3184214"/>
+                      <a:ext cx="4114113" cy="3065930"/>
                     </a:xfrm>
                     <a:prstGeom prst="rect">
                       <a:avLst/>
@@ -2469,6 +2469,7 @@
           </wp:inline>
         </w:drawing>
       </w:r>
+      <w:bookmarkEnd w:id="0"/>
     </w:p>
     <w:p>
       <w:pPr>
@@ -2766,7 +2767,7 @@
                             <w:rPr>
                               <w:noProof/>
                             </w:rPr>
-                            <w:t>2</w:t>
+                            <w:t>7</w:t>
                           </w:r>
                           <w:r>
                             <w:fldChar w:fldCharType="end"/>
@@ -2813,7 +2814,7 @@
                       <w:rPr>
                         <w:noProof/>
                       </w:rPr>
-                      <w:t>2</w:t>
+                      <w:t>7</w:t>
                     </w:r>
                     <w:r>
                       <w:fldChar w:fldCharType="end"/>
@@ -4422,7 +4423,7 @@
 </file>
 
 <file path=customXml/itemProps1.xml><?xml version="1.0" encoding="utf-8"?>
-<ds:datastoreItem xmlns:ds="http://schemas.openxmlformats.org/officeDocument/2006/customXml" ds:itemID="{28FFAFCA-2ADE-47FE-9D91-593C42E1F4DE}">
+<ds:datastoreItem xmlns:ds="http://schemas.openxmlformats.org/officeDocument/2006/customXml" ds:itemID="{09B0ACBA-DFFE-4A4F-BE22-96E140A21020}">
   <ds:schemaRefs>
     <ds:schemaRef ds:uri="http://schemas.openxmlformats.org/officeDocument/2006/bibliography"/>
   </ds:schemaRefs>

</xml_diff>

<commit_message>
Project Analysis Document version 1.08
Added updated Database Diagram and corrected text in that section
</commit_message>
<xml_diff>
--- a/Project Analysis Document.docx
+++ b/Project Analysis Document.docx
@@ -359,7 +359,7 @@
         <w:rPr>
           <w:rFonts w:ascii="Times New Roman" w:hAnsi="Times New Roman" w:cs="Times New Roman"/>
         </w:rPr>
-        <w:t>Revision 1.07</w:t>
+        <w:t>Revision 1.08</w:t>
       </w:r>
       <w:bookmarkStart w:id="0" w:name="_GoBack"/>
       <w:bookmarkEnd w:id="0"/>
@@ -919,6 +919,11 @@
           </w:tcPr>
           <w:p>
             <w:pPr>
+              <w:pStyle w:val="ListParagraph"/>
+              <w:numPr>
+                <w:ilvl w:val="0"/>
+                <w:numId w:val="7"/>
+              </w:numPr>
               <w:rPr>
                 <w:sz w:val="20"/>
                 <w:szCs w:val="20"/>
@@ -929,7 +934,34 @@
                 <w:sz w:val="20"/>
                 <w:szCs w:val="20"/>
               </w:rPr>
-              <w:t>Modified text for Figure 2 and added Figure 3: Database Diagram</w:t>
+              <w:t>Modified text for Figure 2</w:t>
+            </w:r>
+          </w:p>
+          <w:p>
+            <w:pPr>
+              <w:pStyle w:val="ListParagraph"/>
+              <w:numPr>
+                <w:ilvl w:val="0"/>
+                <w:numId w:val="7"/>
+              </w:numPr>
+              <w:rPr>
+                <w:sz w:val="20"/>
+                <w:szCs w:val="20"/>
+              </w:rPr>
+            </w:pPr>
+            <w:r>
+              <w:rPr>
+                <w:sz w:val="20"/>
+                <w:szCs w:val="20"/>
+              </w:rPr>
+              <w:t>A</w:t>
+            </w:r>
+            <w:r>
+              <w:rPr>
+                <w:sz w:val="20"/>
+                <w:szCs w:val="20"/>
+              </w:rPr>
+              <w:t>dded Figure 3: Database Diagram</w:t>
             </w:r>
           </w:p>
         </w:tc>
@@ -1607,6 +1639,104 @@
                 <w:sz w:val="20"/>
               </w:rPr>
               <w:t>Added possible enhancements 8 and 9</w:t>
+            </w:r>
+          </w:p>
+        </w:tc>
+      </w:tr>
+      <w:tr>
+        <w:tc>
+          <w:tcPr>
+            <w:tcW w:w="1615" w:type="dxa"/>
+            <w:shd w:val="clear" w:color="auto" w:fill="auto"/>
+            <w:tcMar>
+              <w:left w:w="108" w:type="dxa"/>
+            </w:tcMar>
+          </w:tcPr>
+          <w:p>
+            <w:pPr>
+              <w:jc w:val="center"/>
+              <w:rPr>
+                <w:sz w:val="20"/>
+              </w:rPr>
+            </w:pPr>
+            <w:r>
+              <w:rPr>
+                <w:sz w:val="20"/>
+              </w:rPr>
+              <w:t>1.08</w:t>
+            </w:r>
+          </w:p>
+        </w:tc>
+        <w:tc>
+          <w:tcPr>
+            <w:tcW w:w="1530" w:type="dxa"/>
+            <w:shd w:val="clear" w:color="auto" w:fill="auto"/>
+            <w:tcMar>
+              <w:left w:w="108" w:type="dxa"/>
+            </w:tcMar>
+          </w:tcPr>
+          <w:p>
+            <w:pPr>
+              <w:jc w:val="center"/>
+              <w:rPr>
+                <w:sz w:val="20"/>
+              </w:rPr>
+            </w:pPr>
+            <w:r>
+              <w:rPr>
+                <w:sz w:val="20"/>
+              </w:rPr>
+              <w:t>7/11/2017</w:t>
+            </w:r>
+          </w:p>
+        </w:tc>
+        <w:tc>
+          <w:tcPr>
+            <w:tcW w:w="1980" w:type="dxa"/>
+            <w:shd w:val="clear" w:color="auto" w:fill="auto"/>
+            <w:tcMar>
+              <w:left w:w="108" w:type="dxa"/>
+            </w:tcMar>
+          </w:tcPr>
+          <w:p>
+            <w:pPr>
+              <w:jc w:val="center"/>
+              <w:rPr>
+                <w:sz w:val="20"/>
+              </w:rPr>
+            </w:pPr>
+            <w:r>
+              <w:rPr>
+                <w:sz w:val="20"/>
+              </w:rPr>
+              <w:t>Tyler Roland</w:t>
+            </w:r>
+          </w:p>
+        </w:tc>
+        <w:tc>
+          <w:tcPr>
+            <w:tcW w:w="4225" w:type="dxa"/>
+            <w:shd w:val="clear" w:color="auto" w:fill="auto"/>
+            <w:tcMar>
+              <w:left w:w="108" w:type="dxa"/>
+            </w:tcMar>
+          </w:tcPr>
+          <w:p>
+            <w:pPr>
+              <w:pStyle w:val="ListParagraph"/>
+              <w:numPr>
+                <w:ilvl w:val="0"/>
+                <w:numId w:val="6"/>
+              </w:numPr>
+              <w:rPr>
+                <w:sz w:val="20"/>
+              </w:rPr>
+            </w:pPr>
+            <w:r>
+              <w:rPr>
+                <w:sz w:val="20"/>
+              </w:rPr>
+              <w:t>Added updated Database Diagram and corrected text in that section.</w:t>
             </w:r>
           </w:p>
         </w:tc>
@@ -1915,6 +2045,7 @@
     <w:p/>
     <w:p>
       <w:r>
+        <w:lastRenderedPageBreak/>
         <w:t>To go more into detail in this analysis, we will break it down regarding the output data, input data and its processing function:</w:t>
       </w:r>
     </w:p>
@@ -1927,7 +2058,6 @@
         </w:numPr>
       </w:pPr>
       <w:r>
-        <w:lastRenderedPageBreak/>
         <w:t>Outside system: the end user</w:t>
       </w:r>
     </w:p>
@@ -2137,6 +2267,7 @@
         <w:rPr>
           <w:b/>
         </w:rPr>
+        <w:lastRenderedPageBreak/>
         <w:t xml:space="preserve"> </w:t>
       </w:r>
       <w:r>
@@ -2149,11 +2280,7 @@
         <w:t>in to</w:t>
       </w:r>
       <w:r>
-        <w:t xml:space="preserve"> the following: User Input, Graphical User Interface, and the database that stores and processes the information. These </w:t>
-      </w:r>
-      <w:r>
-        <w:lastRenderedPageBreak/>
-        <w:t>systems are necessary to perform the data to convert the input data to the output data and vice versa.</w:t>
+        <w:t xml:space="preserve"> the following: User Input, Graphical User Interface, and the database that stores and processes the information. These systems are necessary to perform the data to convert the input data to the output data and vice versa.</w:t>
       </w:r>
     </w:p>
     <w:p>
@@ -2294,6 +2421,7 @@
         </w:numPr>
       </w:pPr>
       <w:r>
+        <w:lastRenderedPageBreak/>
         <w:t>Add/Edit Shopping Trip: this subsystem will allow the user to add additional items to a current or new shopping trip.</w:t>
       </w:r>
     </w:p>
@@ -2305,7 +2433,6 @@
         </w:numPr>
       </w:pPr>
       <w:r>
-        <w:lastRenderedPageBreak/>
         <w:t xml:space="preserve">Recent Trips: the user will be able to see a list of their most recent shopping trips. </w:t>
       </w:r>
     </w:p>
@@ -2668,19 +2795,18 @@
     </w:p>
     <w:p>
       <w:pPr>
-        <w:ind w:firstLine="720"/>
         <w:jc w:val="center"/>
       </w:pPr>
       <w:r>
         <w:rPr>
           <w:noProof/>
-          <w:sz w:val="22"/>
-        </w:rPr>
+        </w:rPr>
+        <w:lastRenderedPageBreak/>
         <w:drawing>
-          <wp:inline distT="0" distB="9525" distL="0" distR="9525">
-            <wp:extent cx="4105275" cy="3059344"/>
-            <wp:effectExtent l="38100" t="38100" r="85725" b="103505"/>
-            <wp:docPr id="3" name="Picture 1"/>
+          <wp:inline distT="0" distB="0" distL="0" distR="0">
+            <wp:extent cx="4315520" cy="3375660"/>
+            <wp:effectExtent l="0" t="0" r="8890" b="0"/>
+            <wp:docPr id="1" name="Picture 1"/>
             <wp:cNvGraphicFramePr>
               <a:graphicFrameLocks xmlns:a="http://schemas.openxmlformats.org/drawingml/2006/main" noChangeAspect="1"/>
             </wp:cNvGraphicFramePr>
@@ -2688,32 +2814,29 @@
               <a:graphicData uri="http://schemas.openxmlformats.org/drawingml/2006/picture">
                 <pic:pic xmlns:pic="http://schemas.openxmlformats.org/drawingml/2006/picture">
                   <pic:nvPicPr>
-                    <pic:cNvPr id="3" name="Picture 1"/>
-                    <pic:cNvPicPr>
-                      <a:picLocks noChangeAspect="1" noChangeArrowheads="1"/>
-                    </pic:cNvPicPr>
+                    <pic:cNvPr id="1" name="DatabaseDiagram.jpg"/>
+                    <pic:cNvPicPr/>
                   </pic:nvPicPr>
                   <pic:blipFill>
-                    <a:blip r:embed="rId10"/>
+                    <a:blip r:embed="rId10">
+                      <a:extLst>
+                        <a:ext uri="{28A0092B-C50C-407E-A947-70E740481C1C}">
+                          <a14:useLocalDpi xmlns:a14="http://schemas.microsoft.com/office/drawing/2010/main" val="0"/>
+                        </a:ext>
+                      </a:extLst>
+                    </a:blip>
                     <a:stretch>
                       <a:fillRect/>
                     </a:stretch>
                   </pic:blipFill>
-                  <pic:spPr bwMode="auto">
+                  <pic:spPr>
                     <a:xfrm>
                       <a:off x="0" y="0"/>
-                      <a:ext cx="4114113" cy="3065930"/>
+                      <a:ext cx="4353052" cy="3405018"/>
                     </a:xfrm>
                     <a:prstGeom prst="rect">
                       <a:avLst/>
                     </a:prstGeom>
-                    <a:effectLst>
-                      <a:outerShdw blurRad="50800" dist="38100" dir="2700000" algn="tl" rotWithShape="0">
-                        <a:prstClr val="black">
-                          <a:alpha val="40000"/>
-                        </a:prstClr>
-                      </a:outerShdw>
-                    </a:effectLst>
                   </pic:spPr>
                 </pic:pic>
               </a:graphicData>
@@ -2734,7 +2857,25 @@
         <w:ind w:firstLine="720"/>
       </w:pPr>
       <w:r>
-        <w:t>The database will be the location where user data and lists are stored. Users will add items to their list for use, and when the user clicks save when the shopping trip is complete, the items will be inserted into the cmsc_items table (if not already present). The purchase date for the saved items will be saved in the cmsc_lists table for further analysis. When the user chooses to generate a shopping list, all items that the user has chosen to be “recurring” will be pulled from the cmsc_items table. For each of these items, the average duration between purchases will be determined by selecting all of the purchase dates of that item from the cmsc_lists table, and then making a decision with if-statements to present this item to the user or not based on the current duration from the next predicted purchase date. The recurrences of these items can be updated by clicking a checkbox in the user’s current list.</w:t>
+        <w:t>The database will be the location where user data and lists are stored. Users will add items to their list for use, and when the user clicks save when the shopping trip is complete, the items will</w:t>
+      </w:r>
+      <w:r>
+        <w:t xml:space="preserve"> be inserted into the cmsc_products</w:t>
+      </w:r>
+      <w:r>
+        <w:t xml:space="preserve"> table (if not already present). The purchase date for the saved items will be saved in the cmsc_lists table for further analysis. When the user chooses to generate a shopping list, all items </w:t>
+      </w:r>
+      <w:r>
+        <w:t xml:space="preserve">for </w:t>
+      </w:r>
+      <w:r>
+        <w:t>the user wi</w:t>
+      </w:r>
+      <w:r>
+        <w:t>ll be pulled from the cmsc_products</w:t>
+      </w:r>
+      <w:r>
+        <w:t xml:space="preserve"> table. For each of these items, the average duration between purchases will be determined by selecting all of the purchase dates of that item from the cmsc_lists table, and then making a decision with if-statements to present this item to the user or not based on the current duration from the next predicted purchase date. </w:t>
       </w:r>
     </w:p>
     <w:p/>
@@ -2853,6 +2994,7 @@
         </w:numPr>
       </w:pPr>
       <w:r>
+        <w:lastRenderedPageBreak/>
         <w:t xml:space="preserve">Capability to integrate </w:t>
       </w:r>
       <w:r>
@@ -2968,7 +3110,6 @@
     <w:p/>
     <w:p>
       <w:r>
-        <w:lastRenderedPageBreak/>
         <w:t>Risk 3: Newly entered it</w:t>
       </w:r>
       <w:r>
@@ -3093,7 +3234,7 @@
                             <w:rPr>
                               <w:noProof/>
                             </w:rPr>
-                            <w:t>4</w:t>
+                            <w:t>8</w:t>
                           </w:r>
                           <w:r>
                             <w:fldChar w:fldCharType="end"/>
@@ -3140,7 +3281,7 @@
                       <w:rPr>
                         <w:noProof/>
                       </w:rPr>
-                      <w:t>4</w:t>
+                      <w:t>8</w:t>
                     </w:r>
                     <w:r>
                       <w:fldChar w:fldCharType="end"/>
@@ -3302,6 +3443,119 @@
     </w:lvl>
   </w:abstractNum>
   <w:abstractNum w:abstractNumId="1" w15:restartNumberingAfterBreak="0">
+    <w:nsid w:val="0F1D7B58"/>
+    <w:multiLevelType w:val="hybridMultilevel"/>
+    <w:tmpl w:val="78B2B940"/>
+    <w:lvl w:ilvl="0" w:tplc="04090001">
+      <w:start w:val="1"/>
+      <w:numFmt w:val="bullet"/>
+      <w:lvlText w:val=""/>
+      <w:lvlJc w:val="left"/>
+      <w:pPr>
+        <w:ind w:left="720" w:hanging="360"/>
+      </w:pPr>
+      <w:rPr>
+        <w:rFonts w:ascii="Symbol" w:hAnsi="Symbol" w:hint="default"/>
+      </w:rPr>
+    </w:lvl>
+    <w:lvl w:ilvl="1" w:tplc="04090003" w:tentative="1">
+      <w:start w:val="1"/>
+      <w:numFmt w:val="bullet"/>
+      <w:lvlText w:val="o"/>
+      <w:lvlJc w:val="left"/>
+      <w:pPr>
+        <w:ind w:left="1440" w:hanging="360"/>
+      </w:pPr>
+      <w:rPr>
+        <w:rFonts w:ascii="Courier New" w:hAnsi="Courier New" w:cs="Courier New" w:hint="default"/>
+      </w:rPr>
+    </w:lvl>
+    <w:lvl w:ilvl="2" w:tplc="04090005" w:tentative="1">
+      <w:start w:val="1"/>
+      <w:numFmt w:val="bullet"/>
+      <w:lvlText w:val=""/>
+      <w:lvlJc w:val="left"/>
+      <w:pPr>
+        <w:ind w:left="2160" w:hanging="360"/>
+      </w:pPr>
+      <w:rPr>
+        <w:rFonts w:ascii="Wingdings" w:hAnsi="Wingdings" w:hint="default"/>
+      </w:rPr>
+    </w:lvl>
+    <w:lvl w:ilvl="3" w:tplc="04090001" w:tentative="1">
+      <w:start w:val="1"/>
+      <w:numFmt w:val="bullet"/>
+      <w:lvlText w:val=""/>
+      <w:lvlJc w:val="left"/>
+      <w:pPr>
+        <w:ind w:left="2880" w:hanging="360"/>
+      </w:pPr>
+      <w:rPr>
+        <w:rFonts w:ascii="Symbol" w:hAnsi="Symbol" w:hint="default"/>
+      </w:rPr>
+    </w:lvl>
+    <w:lvl w:ilvl="4" w:tplc="04090003" w:tentative="1">
+      <w:start w:val="1"/>
+      <w:numFmt w:val="bullet"/>
+      <w:lvlText w:val="o"/>
+      <w:lvlJc w:val="left"/>
+      <w:pPr>
+        <w:ind w:left="3600" w:hanging="360"/>
+      </w:pPr>
+      <w:rPr>
+        <w:rFonts w:ascii="Courier New" w:hAnsi="Courier New" w:cs="Courier New" w:hint="default"/>
+      </w:rPr>
+    </w:lvl>
+    <w:lvl w:ilvl="5" w:tplc="04090005" w:tentative="1">
+      <w:start w:val="1"/>
+      <w:numFmt w:val="bullet"/>
+      <w:lvlText w:val=""/>
+      <w:lvlJc w:val="left"/>
+      <w:pPr>
+        <w:ind w:left="4320" w:hanging="360"/>
+      </w:pPr>
+      <w:rPr>
+        <w:rFonts w:ascii="Wingdings" w:hAnsi="Wingdings" w:hint="default"/>
+      </w:rPr>
+    </w:lvl>
+    <w:lvl w:ilvl="6" w:tplc="04090001" w:tentative="1">
+      <w:start w:val="1"/>
+      <w:numFmt w:val="bullet"/>
+      <w:lvlText w:val=""/>
+      <w:lvlJc w:val="left"/>
+      <w:pPr>
+        <w:ind w:left="5040" w:hanging="360"/>
+      </w:pPr>
+      <w:rPr>
+        <w:rFonts w:ascii="Symbol" w:hAnsi="Symbol" w:hint="default"/>
+      </w:rPr>
+    </w:lvl>
+    <w:lvl w:ilvl="7" w:tplc="04090003" w:tentative="1">
+      <w:start w:val="1"/>
+      <w:numFmt w:val="bullet"/>
+      <w:lvlText w:val="o"/>
+      <w:lvlJc w:val="left"/>
+      <w:pPr>
+        <w:ind w:left="5760" w:hanging="360"/>
+      </w:pPr>
+      <w:rPr>
+        <w:rFonts w:ascii="Courier New" w:hAnsi="Courier New" w:cs="Courier New" w:hint="default"/>
+      </w:rPr>
+    </w:lvl>
+    <w:lvl w:ilvl="8" w:tplc="04090005" w:tentative="1">
+      <w:start w:val="1"/>
+      <w:numFmt w:val="bullet"/>
+      <w:lvlText w:val=""/>
+      <w:lvlJc w:val="left"/>
+      <w:pPr>
+        <w:ind w:left="6480" w:hanging="360"/>
+      </w:pPr>
+      <w:rPr>
+        <w:rFonts w:ascii="Wingdings" w:hAnsi="Wingdings" w:hint="default"/>
+      </w:rPr>
+    </w:lvl>
+  </w:abstractNum>
+  <w:abstractNum w:abstractNumId="2" w15:restartNumberingAfterBreak="0">
     <w:nsid w:val="20B4483F"/>
     <w:multiLevelType w:val="hybridMultilevel"/>
     <w:tmpl w:val="DDFC89D4"/>
@@ -3414,7 +3668,7 @@
       </w:rPr>
     </w:lvl>
   </w:abstractNum>
-  <w:abstractNum w:abstractNumId="2" w15:restartNumberingAfterBreak="0">
+  <w:abstractNum w:abstractNumId="3" w15:restartNumberingAfterBreak="0">
     <w:nsid w:val="2D3F7897"/>
     <w:multiLevelType w:val="multilevel"/>
     <w:tmpl w:val="1DDA7B90"/>
@@ -3524,7 +3778,7 @@
       </w:rPr>
     </w:lvl>
   </w:abstractNum>
-  <w:abstractNum w:abstractNumId="3" w15:restartNumberingAfterBreak="0">
+  <w:abstractNum w:abstractNumId="4" w15:restartNumberingAfterBreak="0">
     <w:nsid w:val="3C4F6B29"/>
     <w:multiLevelType w:val="multilevel"/>
     <w:tmpl w:val="AC8014B2"/>
@@ -3610,7 +3864,7 @@
       </w:pPr>
     </w:lvl>
   </w:abstractNum>
-  <w:abstractNum w:abstractNumId="4" w15:restartNumberingAfterBreak="0">
+  <w:abstractNum w:abstractNumId="5" w15:restartNumberingAfterBreak="0">
     <w:nsid w:val="45120C57"/>
     <w:multiLevelType w:val="multilevel"/>
     <w:tmpl w:val="08CCCA16"/>
@@ -3705,7 +3959,7 @@
       </w:pPr>
     </w:lvl>
   </w:abstractNum>
-  <w:abstractNum w:abstractNumId="5" w15:restartNumberingAfterBreak="0">
+  <w:abstractNum w:abstractNumId="6" w15:restartNumberingAfterBreak="0">
     <w:nsid w:val="514621C8"/>
     <w:multiLevelType w:val="multilevel"/>
     <w:tmpl w:val="75BC3A14"/>
@@ -3822,18 +4076,21 @@
     <w:abstractNumId w:val="0"/>
   </w:num>
   <w:num w:numId="2">
+    <w:abstractNumId w:val="4"/>
+  </w:num>
+  <w:num w:numId="3">
     <w:abstractNumId w:val="3"/>
   </w:num>
-  <w:num w:numId="3">
+  <w:num w:numId="4">
+    <w:abstractNumId w:val="6"/>
+  </w:num>
+  <w:num w:numId="5">
+    <w:abstractNumId w:val="5"/>
+  </w:num>
+  <w:num w:numId="6">
     <w:abstractNumId w:val="2"/>
   </w:num>
-  <w:num w:numId="4">
-    <w:abstractNumId w:val="5"/>
-  </w:num>
-  <w:num w:numId="5">
-    <w:abstractNumId w:val="4"/>
-  </w:num>
-  <w:num w:numId="6">
+  <w:num w:numId="7">
     <w:abstractNumId w:val="1"/>
   </w:num>
 </w:numbering>
@@ -4750,7 +5007,7 @@
 </file>
 
 <file path=customXml/itemProps1.xml><?xml version="1.0" encoding="utf-8"?>
-<ds:datastoreItem xmlns:ds="http://schemas.openxmlformats.org/officeDocument/2006/customXml" ds:itemID="{AE725408-837F-4223-BF50-25CBD0189A27}">
+<ds:datastoreItem xmlns:ds="http://schemas.openxmlformats.org/officeDocument/2006/customXml" ds:itemID="{2E297F41-44A5-41A1-81F7-003DF7CEF92B}">
   <ds:schemaRefs>
     <ds:schemaRef ds:uri="http://schemas.openxmlformats.org/officeDocument/2006/bibliography"/>
   </ds:schemaRefs>

</xml_diff>

<commit_message>
Analysis v1.09 & Requirements v1.07
See revision tables for specifics
</commit_message>
<xml_diff>
--- a/Project Analysis Document.docx
+++ b/Project Analysis Document.docx
@@ -359,7 +359,7 @@
         <w:rPr>
           <w:rFonts w:ascii="Times New Roman" w:hAnsi="Times New Roman" w:cs="Times New Roman"/>
         </w:rPr>
-        <w:t>Revision 1.08</w:t>
+        <w:t>Revision 1.09</w:t>
       </w:r>
     </w:p>
     <w:p>
@@ -1735,6 +1735,122 @@
                 <w:sz w:val="20"/>
               </w:rPr>
               <w:t>Added updated Database Diagram and corrected text in that section.</w:t>
+            </w:r>
+          </w:p>
+        </w:tc>
+      </w:tr>
+      <w:tr>
+        <w:tc>
+          <w:tcPr>
+            <w:tcW w:w="1615" w:type="dxa"/>
+            <w:shd w:val="clear" w:color="auto" w:fill="auto"/>
+            <w:tcMar>
+              <w:left w:w="108" w:type="dxa"/>
+            </w:tcMar>
+          </w:tcPr>
+          <w:p>
+            <w:pPr>
+              <w:jc w:val="center"/>
+              <w:rPr>
+                <w:sz w:val="20"/>
+              </w:rPr>
+            </w:pPr>
+            <w:r>
+              <w:rPr>
+                <w:sz w:val="20"/>
+              </w:rPr>
+              <w:t>1.09</w:t>
+            </w:r>
+          </w:p>
+        </w:tc>
+        <w:tc>
+          <w:tcPr>
+            <w:tcW w:w="1530" w:type="dxa"/>
+            <w:shd w:val="clear" w:color="auto" w:fill="auto"/>
+            <w:tcMar>
+              <w:left w:w="108" w:type="dxa"/>
+            </w:tcMar>
+          </w:tcPr>
+          <w:p>
+            <w:pPr>
+              <w:jc w:val="center"/>
+              <w:rPr>
+                <w:sz w:val="20"/>
+              </w:rPr>
+            </w:pPr>
+            <w:r>
+              <w:rPr>
+                <w:sz w:val="20"/>
+              </w:rPr>
+              <w:t>7/13/2017</w:t>
+            </w:r>
+          </w:p>
+        </w:tc>
+        <w:tc>
+          <w:tcPr>
+            <w:tcW w:w="1980" w:type="dxa"/>
+            <w:shd w:val="clear" w:color="auto" w:fill="auto"/>
+            <w:tcMar>
+              <w:left w:w="108" w:type="dxa"/>
+            </w:tcMar>
+          </w:tcPr>
+          <w:p>
+            <w:pPr>
+              <w:jc w:val="center"/>
+              <w:rPr>
+                <w:sz w:val="20"/>
+              </w:rPr>
+            </w:pPr>
+            <w:r>
+              <w:rPr>
+                <w:sz w:val="20"/>
+              </w:rPr>
+              <w:t>Jesse Cruse</w:t>
+            </w:r>
+          </w:p>
+        </w:tc>
+        <w:tc>
+          <w:tcPr>
+            <w:tcW w:w="4225" w:type="dxa"/>
+            <w:shd w:val="clear" w:color="auto" w:fill="auto"/>
+            <w:tcMar>
+              <w:left w:w="108" w:type="dxa"/>
+            </w:tcMar>
+          </w:tcPr>
+          <w:p>
+            <w:pPr>
+              <w:pStyle w:val="ListParagraph"/>
+              <w:numPr>
+                <w:ilvl w:val="0"/>
+                <w:numId w:val="6"/>
+              </w:numPr>
+              <w:rPr>
+                <w:sz w:val="20"/>
+              </w:rPr>
+            </w:pPr>
+            <w:r>
+              <w:rPr>
+                <w:sz w:val="20"/>
+              </w:rPr>
+              <w:t>Updated Requirements table to match requirements document</w:t>
+            </w:r>
+          </w:p>
+          <w:p>
+            <w:pPr>
+              <w:pStyle w:val="ListParagraph"/>
+              <w:numPr>
+                <w:ilvl w:val="0"/>
+                <w:numId w:val="6"/>
+              </w:numPr>
+              <w:rPr>
+                <w:sz w:val="20"/>
+              </w:rPr>
+            </w:pPr>
+            <w:r>
+              <w:rPr>
+                <w:sz w:val="20"/>
+              </w:rPr>
+              <w:t>Removed reference to price parameter</w:t>
             </w:r>
           </w:p>
         </w:tc>
@@ -1753,21 +1869,13 @@
     <w:p/>
     <w:p/>
     <w:p/>
-    <w:p/>
-    <w:p/>
-    <w:p/>
-    <w:p/>
-    <w:p/>
-    <w:p/>
-    <w:p/>
-    <w:p/>
-    <w:p/>
-    <w:p/>
-    <w:p/>
-    <w:p/>
-    <w:p/>
-    <w:p>
-      <w:r>
+    <w:p>
+      <w:bookmarkStart w:id="0" w:name="_GoBack"/>
+      <w:bookmarkEnd w:id="0"/>
+    </w:p>
+    <w:p>
+      <w:r>
+        <w:lastRenderedPageBreak/>
         <w:t xml:space="preserve">Project Analysis: </w:t>
       </w:r>
     </w:p>
@@ -1802,13 +1910,13 @@
     <w:tbl>
       <w:tblPr>
         <w:tblStyle w:val="TableGrid"/>
-        <w:tblW w:w="8095" w:type="dxa"/>
+        <w:tblW w:w="0" w:type="auto"/>
         <w:jc w:val="center"/>
         <w:tblLook w:val="04A0" w:firstRow="1" w:lastRow="0" w:firstColumn="1" w:lastColumn="0" w:noHBand="0" w:noVBand="1"/>
       </w:tblPr>
       <w:tblGrid>
-        <w:gridCol w:w="2065"/>
-        <w:gridCol w:w="6030"/>
+        <w:gridCol w:w="2340"/>
+        <w:gridCol w:w="6840"/>
       </w:tblGrid>
       <w:tr>
         <w:trPr>
@@ -1816,11 +1924,7 @@
         </w:trPr>
         <w:tc>
           <w:tcPr>
-            <w:tcW w:w="2065" w:type="dxa"/>
-            <w:shd w:val="clear" w:color="auto" w:fill="auto"/>
-            <w:tcMar>
-              <w:left w:w="108" w:type="dxa"/>
-            </w:tcMar>
+            <w:tcW w:w="2340" w:type="dxa"/>
           </w:tcPr>
           <w:p>
             <w:pPr>
@@ -1839,11 +1943,7 @@
         </w:tc>
         <w:tc>
           <w:tcPr>
-            <w:tcW w:w="6030" w:type="dxa"/>
-            <w:shd w:val="clear" w:color="auto" w:fill="auto"/>
-            <w:tcMar>
-              <w:left w:w="108" w:type="dxa"/>
-            </w:tcMar>
+            <w:tcW w:w="6840" w:type="dxa"/>
           </w:tcPr>
           <w:p>
             <w:pPr>
@@ -1867,11 +1967,7 @@
         </w:trPr>
         <w:tc>
           <w:tcPr>
-            <w:tcW w:w="2065" w:type="dxa"/>
-            <w:shd w:val="clear" w:color="auto" w:fill="auto"/>
-            <w:tcMar>
-              <w:left w:w="108" w:type="dxa"/>
-            </w:tcMar>
+            <w:tcW w:w="2340" w:type="dxa"/>
           </w:tcPr>
           <w:p>
             <w:pPr>
@@ -1884,27 +1980,11 @@
         </w:tc>
         <w:tc>
           <w:tcPr>
-            <w:tcW w:w="6030" w:type="dxa"/>
-            <w:shd w:val="clear" w:color="auto" w:fill="auto"/>
-            <w:tcMar>
-              <w:left w:w="108" w:type="dxa"/>
-            </w:tcMar>
-          </w:tcPr>
-          <w:p>
-            <w:r>
-              <w:t>This program will have a user interface to interact with the web application.</w:t>
-            </w:r>
-            <w:r>
-              <w:t xml:space="preserve"> The u</w:t>
-            </w:r>
-            <w:r>
-              <w:t xml:space="preserve">ser interface will include a submission form for </w:t>
-            </w:r>
-            <w:r>
-              <w:t>additional item</w:t>
-            </w:r>
-            <w:r>
-              <w:t xml:space="preserve"> entries and will also output a shopping list.</w:t>
+            <w:tcW w:w="6840" w:type="dxa"/>
+          </w:tcPr>
+          <w:p>
+            <w:r>
+              <w:t>Web hosting will be required to fulfill project plans.</w:t>
             </w:r>
           </w:p>
         </w:tc>
@@ -1915,11 +1995,7 @@
         </w:trPr>
         <w:tc>
           <w:tcPr>
-            <w:tcW w:w="2065" w:type="dxa"/>
-            <w:shd w:val="clear" w:color="auto" w:fill="auto"/>
-            <w:tcMar>
-              <w:left w:w="108" w:type="dxa"/>
-            </w:tcMar>
+            <w:tcW w:w="2340" w:type="dxa"/>
           </w:tcPr>
           <w:p>
             <w:pPr>
@@ -1932,18 +2008,11 @@
         </w:tc>
         <w:tc>
           <w:tcPr>
-            <w:tcW w:w="6030" w:type="dxa"/>
-            <w:shd w:val="clear" w:color="auto" w:fill="auto"/>
-            <w:tcMar>
-              <w:left w:w="108" w:type="dxa"/>
-            </w:tcMar>
-          </w:tcPr>
-          <w:p>
-            <w:r>
-              <w:t>The program tracks and stores what the user has bought over time.</w:t>
-            </w:r>
-            <w:r>
-              <w:t xml:space="preserve"> If an item has already been stored in the database (product ID, description, price), then only new purchase dates will be entered for that item. No other details are required to be stored.</w:t>
+            <w:tcW w:w="6840" w:type="dxa"/>
+          </w:tcPr>
+          <w:p>
+            <w:r>
+              <w:t>This program will have a user interface (UI) to interact with stored data.</w:t>
             </w:r>
           </w:p>
         </w:tc>
@@ -1954,11 +2023,7 @@
         </w:trPr>
         <w:tc>
           <w:tcPr>
-            <w:tcW w:w="2065" w:type="dxa"/>
-            <w:shd w:val="clear" w:color="auto" w:fill="auto"/>
-            <w:tcMar>
-              <w:left w:w="108" w:type="dxa"/>
-            </w:tcMar>
+            <w:tcW w:w="2340" w:type="dxa"/>
           </w:tcPr>
           <w:p>
             <w:pPr>
@@ -1971,27 +2036,11 @@
         </w:tc>
         <w:tc>
           <w:tcPr>
-            <w:tcW w:w="6030" w:type="dxa"/>
-            <w:shd w:val="clear" w:color="auto" w:fill="auto"/>
-            <w:tcMar>
-              <w:left w:w="108" w:type="dxa"/>
-            </w:tcMar>
-          </w:tcPr>
-          <w:p>
-            <w:r>
-              <w:t>This program will allow the user to generate a shopping list for regular interval trips as well as special trips.</w:t>
-            </w:r>
-            <w:r>
-              <w:t xml:space="preserve"> The user interface screen will have a button that will generate a list of items that the algorithm deems ought to be bought at that point in time. The shopping list will have </w:t>
-            </w:r>
-            <w:r>
-              <w:rPr>
-                <w:noProof/>
-              </w:rPr>
-              <w:t>check boxes</w:t>
-            </w:r>
-            <w:r>
-              <w:t xml:space="preserve"> next to each item so that purchase dates are recorded only for items purchased. If an item is displayed on the list but is not needed, the user simply skips checking it and no purchase date will be recorded.</w:t>
+            <w:tcW w:w="6840" w:type="dxa"/>
+          </w:tcPr>
+          <w:p>
+            <w:r>
+              <w:t>The UI will have a recommended purchases page to identify items that are determined by the app to be within purchase range. No user input required here.</w:t>
             </w:r>
           </w:p>
         </w:tc>
@@ -2002,11 +2051,7 @@
         </w:trPr>
         <w:tc>
           <w:tcPr>
-            <w:tcW w:w="2065" w:type="dxa"/>
-            <w:shd w:val="clear" w:color="auto" w:fill="auto"/>
-            <w:tcMar>
-              <w:left w:w="108" w:type="dxa"/>
-            </w:tcMar>
+            <w:tcW w:w="2340" w:type="dxa"/>
           </w:tcPr>
           <w:p>
             <w:pPr>
@@ -2019,21 +2064,324 @@
         </w:tc>
         <w:tc>
           <w:tcPr>
-            <w:tcW w:w="6030" w:type="dxa"/>
-            <w:shd w:val="clear" w:color="auto" w:fill="auto"/>
-            <w:tcMar>
-              <w:left w:w="108" w:type="dxa"/>
-            </w:tcMar>
+            <w:tcW w:w="6840" w:type="dxa"/>
+          </w:tcPr>
+          <w:p>
+            <w:r>
+              <w:t>The UI will have a recent trips page will show a list of recent trips to the store with an itemized list of items purchased during those trips. No user input required here.</w:t>
+            </w:r>
+          </w:p>
+        </w:tc>
+      </w:tr>
+      <w:tr>
+        <w:trPr>
+          <w:jc w:val="center"/>
+        </w:trPr>
+        <w:tc>
+          <w:tcPr>
+            <w:tcW w:w="2340" w:type="dxa"/>
+          </w:tcPr>
+          <w:p>
+            <w:pPr>
+              <w:jc w:val="center"/>
+            </w:pPr>
+            <w:r>
+              <w:t>5</w:t>
+            </w:r>
+          </w:p>
+        </w:tc>
+        <w:tc>
+          <w:tcPr>
+            <w:tcW w:w="6840" w:type="dxa"/>
+          </w:tcPr>
+          <w:p>
+            <w:r>
+              <w:t>The UI will have a popular items page to show the most purchased items. No user input required here.</w:t>
+            </w:r>
+          </w:p>
+        </w:tc>
+      </w:tr>
+      <w:tr>
+        <w:trPr>
+          <w:jc w:val="center"/>
+        </w:trPr>
+        <w:tc>
+          <w:tcPr>
+            <w:tcW w:w="2340" w:type="dxa"/>
+          </w:tcPr>
+          <w:p>
+            <w:pPr>
+              <w:jc w:val="center"/>
+            </w:pPr>
+            <w:r>
+              <w:t>6</w:t>
+            </w:r>
+          </w:p>
+        </w:tc>
+        <w:tc>
+          <w:tcPr>
+            <w:tcW w:w="6840" w:type="dxa"/>
+          </w:tcPr>
+          <w:p>
+            <w:r>
+              <w:t>The UI will have an add/edit list page to add new items to the database and shopping list. User input of item details required here.</w:t>
+            </w:r>
+          </w:p>
+        </w:tc>
+      </w:tr>
+      <w:tr>
+        <w:trPr>
+          <w:jc w:val="center"/>
+        </w:trPr>
+        <w:tc>
+          <w:tcPr>
+            <w:tcW w:w="2340" w:type="dxa"/>
+          </w:tcPr>
+          <w:p>
+            <w:pPr>
+              <w:jc w:val="center"/>
+            </w:pPr>
+            <w:r>
+              <w:t>7</w:t>
+            </w:r>
+          </w:p>
+        </w:tc>
+        <w:tc>
+          <w:tcPr>
+            <w:tcW w:w="6840" w:type="dxa"/>
+          </w:tcPr>
+          <w:p>
+            <w:r>
+              <w:t>The UI will have a login page used for access control. User credentials required here.</w:t>
+            </w:r>
+          </w:p>
+        </w:tc>
+      </w:tr>
+      <w:tr>
+        <w:trPr>
+          <w:jc w:val="center"/>
+        </w:trPr>
+        <w:tc>
+          <w:tcPr>
+            <w:tcW w:w="2340" w:type="dxa"/>
+          </w:tcPr>
+          <w:p>
+            <w:pPr>
+              <w:jc w:val="center"/>
+            </w:pPr>
+            <w:r>
+              <w:t>8</w:t>
+            </w:r>
+          </w:p>
+        </w:tc>
+        <w:tc>
+          <w:tcPr>
+            <w:tcW w:w="6840" w:type="dxa"/>
+          </w:tcPr>
+          <w:p>
+            <w:pPr>
+              <w:pStyle w:val="ListParagraph"/>
+              <w:ind w:left="0"/>
+            </w:pPr>
+            <w:r>
+              <w:t>The UI will have a print page button to print an offline list.</w:t>
+            </w:r>
+          </w:p>
+        </w:tc>
+      </w:tr>
+      <w:tr>
+        <w:trPr>
+          <w:jc w:val="center"/>
+        </w:trPr>
+        <w:tc>
+          <w:tcPr>
+            <w:tcW w:w="2340" w:type="dxa"/>
+          </w:tcPr>
+          <w:p>
+            <w:pPr>
+              <w:jc w:val="center"/>
+            </w:pPr>
+            <w:r>
+              <w:t>9</w:t>
+            </w:r>
+          </w:p>
+        </w:tc>
+        <w:tc>
+          <w:tcPr>
+            <w:tcW w:w="6840" w:type="dxa"/>
           </w:tcPr>
           <w:p>
             <w:r>
               <w:t>This program will require a backend database to store purchase and user details.</w:t>
             </w:r>
-            <w:r>
-              <w:t xml:space="preserve"> The database will store a product ID and product description</w:t>
-            </w:r>
-            <w:r>
-              <w:t xml:space="preserve"> for each distinct product.</w:t>
+          </w:p>
+        </w:tc>
+      </w:tr>
+      <w:tr>
+        <w:trPr>
+          <w:jc w:val="center"/>
+        </w:trPr>
+        <w:tc>
+          <w:tcPr>
+            <w:tcW w:w="2340" w:type="dxa"/>
+          </w:tcPr>
+          <w:p>
+            <w:pPr>
+              <w:jc w:val="center"/>
+            </w:pPr>
+            <w:r>
+              <w:t>10</w:t>
+            </w:r>
+          </w:p>
+        </w:tc>
+        <w:tc>
+          <w:tcPr>
+            <w:tcW w:w="6840" w:type="dxa"/>
+          </w:tcPr>
+          <w:p>
+            <w:r>
+              <w:t>User details will be stored in the database using a user ID, password, and email address for credentialing purposes.</w:t>
+            </w:r>
+          </w:p>
+        </w:tc>
+      </w:tr>
+      <w:tr>
+        <w:trPr>
+          <w:jc w:val="center"/>
+        </w:trPr>
+        <w:tc>
+          <w:tcPr>
+            <w:tcW w:w="2340" w:type="dxa"/>
+          </w:tcPr>
+          <w:p>
+            <w:pPr>
+              <w:jc w:val="center"/>
+            </w:pPr>
+            <w:r>
+              <w:t>11</w:t>
+            </w:r>
+          </w:p>
+        </w:tc>
+        <w:tc>
+          <w:tcPr>
+            <w:tcW w:w="6840" w:type="dxa"/>
+          </w:tcPr>
+          <w:p>
+            <w:r>
+              <w:t>Purchase item details will be stored in the database using a product ID, product description, purchase date for each time an item is purchased.</w:t>
+            </w:r>
+          </w:p>
+        </w:tc>
+      </w:tr>
+      <w:tr>
+        <w:trPr>
+          <w:jc w:val="center"/>
+        </w:trPr>
+        <w:tc>
+          <w:tcPr>
+            <w:tcW w:w="2340" w:type="dxa"/>
+          </w:tcPr>
+          <w:p>
+            <w:pPr>
+              <w:jc w:val="center"/>
+            </w:pPr>
+            <w:r>
+              <w:t>12</w:t>
+            </w:r>
+          </w:p>
+        </w:tc>
+        <w:tc>
+          <w:tcPr>
+            <w:tcW w:w="6840" w:type="dxa"/>
+          </w:tcPr>
+          <w:p>
+            <w:r>
+              <w:t>This program will allow the user to generate a shopping list.</w:t>
+            </w:r>
+          </w:p>
+        </w:tc>
+      </w:tr>
+      <w:tr>
+        <w:trPr>
+          <w:jc w:val="center"/>
+        </w:trPr>
+        <w:tc>
+          <w:tcPr>
+            <w:tcW w:w="2340" w:type="dxa"/>
+          </w:tcPr>
+          <w:p>
+            <w:pPr>
+              <w:jc w:val="center"/>
+            </w:pPr>
+            <w:r>
+              <w:t>13</w:t>
+            </w:r>
+          </w:p>
+        </w:tc>
+        <w:tc>
+          <w:tcPr>
+            <w:tcW w:w="6840" w:type="dxa"/>
+          </w:tcPr>
+          <w:p>
+            <w:r>
+              <w:t>The shopping list will be dynamically populated at the time of generation with items that are algorithmically determined to be needed to be restocked within the next five days.</w:t>
+            </w:r>
+          </w:p>
+        </w:tc>
+      </w:tr>
+      <w:tr>
+        <w:trPr>
+          <w:jc w:val="center"/>
+        </w:trPr>
+        <w:tc>
+          <w:tcPr>
+            <w:tcW w:w="2340" w:type="dxa"/>
+          </w:tcPr>
+          <w:p>
+            <w:pPr>
+              <w:jc w:val="center"/>
+            </w:pPr>
+            <w:r>
+              <w:t>14</w:t>
+            </w:r>
+          </w:p>
+        </w:tc>
+        <w:tc>
+          <w:tcPr>
+            <w:tcW w:w="6840" w:type="dxa"/>
+          </w:tcPr>
+          <w:p>
+            <w:r>
+              <w:t xml:space="preserve">The algorithm will make this determination by calculating a standard deviation of all purchase dates stored within the database utilizing the purchase dates as mentioned above in Requirement 11. </w:t>
+            </w:r>
+          </w:p>
+        </w:tc>
+      </w:tr>
+      <w:tr>
+        <w:trPr>
+          <w:jc w:val="center"/>
+        </w:trPr>
+        <w:tc>
+          <w:tcPr>
+            <w:tcW w:w="2340" w:type="dxa"/>
+          </w:tcPr>
+          <w:p>
+            <w:pPr>
+              <w:jc w:val="center"/>
+            </w:pPr>
+            <w:r>
+              <w:lastRenderedPageBreak/>
+              <w:t>15</w:t>
+            </w:r>
+          </w:p>
+        </w:tc>
+        <w:tc>
+          <w:tcPr>
+            <w:tcW w:w="6840" w:type="dxa"/>
+          </w:tcPr>
+          <w:p>
+            <w:r>
+              <w:t>If the algorithm determines that there are not enough purchase dates stored within the database (less than five), then the algorithm will continue automatically add the item to the list until there are enough purchase dates to implement the standard deviation function.</w:t>
             </w:r>
           </w:p>
         </w:tc>
@@ -2043,7 +2391,6 @@
     <w:p/>
     <w:p>
       <w:r>
-        <w:lastRenderedPageBreak/>
         <w:t>To go more into detail in this analysis, we will break it down regarding the output data, input data and its processing function:</w:t>
       </w:r>
     </w:p>
@@ -2074,10 +2421,7 @@
         <w:t>Product ID’s, p</w:t>
       </w:r>
       <w:r>
-        <w:t>roduct names, product prices</w:t>
-      </w:r>
-      <w:r>
-        <w:t xml:space="preserve"> (for newly entered items)</w:t>
+        <w:t>roduct names, product</w:t>
       </w:r>
     </w:p>
     <w:p>
@@ -2156,13 +2500,11 @@
       </w:r>
     </w:p>
     <w:p/>
-    <w:p/>
     <w:p>
       <w:r>
         <w:t>The context diagram shows the above analysis in a diagram below in Figure 1:</w:t>
       </w:r>
     </w:p>
-    <w:p/>
     <w:p/>
     <w:p>
       <w:pPr>
@@ -2196,8 +2538,8 @@
         </w:rPr>
         <w:drawing>
           <wp:inline distT="0" distB="0" distL="0" distR="0">
-            <wp:extent cx="4114800" cy="4345158"/>
-            <wp:effectExtent l="38100" t="38100" r="95250" b="93980"/>
+            <wp:extent cx="3714449" cy="3714750"/>
+            <wp:effectExtent l="38100" t="38100" r="95885" b="95250"/>
             <wp:docPr id="6" name="Picture 6"/>
             <wp:cNvGraphicFramePr>
               <a:graphicFrameLocks xmlns:a="http://schemas.openxmlformats.org/drawingml/2006/main" noChangeAspect="1"/>
@@ -2224,7 +2566,7 @@
                   <pic:spPr>
                     <a:xfrm>
                       <a:off x="0" y="0"/>
-                      <a:ext cx="4121862" cy="4352615"/>
+                      <a:ext cx="3714449" cy="3714750"/>
                     </a:xfrm>
                     <a:prstGeom prst="rect">
                       <a:avLst/>
@@ -2265,7 +2607,6 @@
         <w:rPr>
           <w:b/>
         </w:rPr>
-        <w:lastRenderedPageBreak/>
         <w:t xml:space="preserve"> </w:t>
       </w:r>
       <w:r>
@@ -2408,6 +2749,7 @@
         </w:numPr>
       </w:pPr>
       <w:r>
+        <w:lastRenderedPageBreak/>
         <w:t xml:space="preserve">Database: This subsystem stores user purchase item details for later processing. This subsystem integrates with and enables the functionality in most other subsystems. </w:t>
       </w:r>
     </w:p>
@@ -2419,7 +2761,6 @@
         </w:numPr>
       </w:pPr>
       <w:r>
-        <w:lastRenderedPageBreak/>
         <w:t>Add/Edit Shopping Trip: this subsystem will allow the user to add additional items to a current or new shopping trip.</w:t>
       </w:r>
     </w:p>
@@ -2785,8 +3126,6 @@
       <w:pPr>
         <w:ind w:firstLine="720"/>
       </w:pPr>
-      <w:bookmarkStart w:id="0" w:name="_GoBack"/>
-      <w:bookmarkEnd w:id="0"/>
     </w:p>
     <w:p>
       <w:pPr>
@@ -2801,6 +3140,7 @@
         <w:rPr>
           <w:noProof/>
         </w:rPr>
+        <w:lastRenderedPageBreak/>
         <w:drawing>
           <wp:inline distT="0" distB="0" distL="0" distR="0">
             <wp:extent cx="3642360" cy="3118908"/>
@@ -3020,6 +3360,7 @@
         </w:numPr>
       </w:pPr>
       <w:r>
+        <w:lastRenderedPageBreak/>
         <w:t>Ability to allow user to specify the number of days to look ahead for shopping items.</w:t>
       </w:r>
     </w:p>
@@ -3108,7 +3449,6 @@
     <w:p/>
     <w:p>
       <w:r>
-        <w:lastRenderedPageBreak/>
         <w:t>Risk 3: Newly entered it</w:t>
       </w:r>
       <w:r>
@@ -5006,7 +5346,7 @@
 </file>
 
 <file path=customXml/itemProps1.xml><?xml version="1.0" encoding="utf-8"?>
-<ds:datastoreItem xmlns:ds="http://schemas.openxmlformats.org/officeDocument/2006/customXml" ds:itemID="{377B54BA-CE9D-4874-84CC-21F68DCB9292}">
+<ds:datastoreItem xmlns:ds="http://schemas.openxmlformats.org/officeDocument/2006/customXml" ds:itemID="{5C473CB4-2DB2-46EA-A468-61E3BBFDB03D}">
   <ds:schemaRefs>
     <ds:schemaRef ds:uri="http://schemas.openxmlformats.org/officeDocument/2006/bibliography"/>
   </ds:schemaRefs>

</xml_diff>